<commit_message>
Word document and ER Diagram
</commit_message>
<xml_diff>
--- a/Task 6 Full Document.docx
+++ b/Task 6 Full Document.docx
@@ -79,7 +79,6 @@
                                 <w:calendar w:val="gregorian"/>
                               </w:date>
                             </w:sdtPr>
-                            <w:sdtEndPr/>
                             <w:sdtContent>
                               <w:p>
                                 <w:pPr>
@@ -146,7 +145,6 @@
                           <w:calendar w:val="gregorian"/>
                         </w:date>
                       </w:sdtPr>
-                      <w:sdtEndPr/>
                       <w:sdtContent>
                         <w:p>
                           <w:pPr>
@@ -200,7 +198,6 @@
           <w:docPartUnique/>
         </w:docPartObj>
       </w:sdtPr>
-      <w:sdtEndPr/>
       <w:sdtContent>
         <w:p/>
         <w:p>
@@ -379,7 +376,6 @@
                                       <w:dataBinding w:prefixMappings="xmlns:ns0='http://purl.org/dc/elements/1.1/' xmlns:ns1='http://schemas.openxmlformats.org/package/2006/metadata/core-properties' " w:xpath="/ns1:coreProperties[1]/ns0:title[1]" w:storeItemID="{6C3C8BC8-F283-45AE-878A-BAB7291924A1}"/>
                                       <w:text/>
                                     </w:sdtPr>
-                                    <w:sdtEndPr/>
                                     <w:sdtContent>
                                       <w:r>
                                         <w:rPr>
@@ -550,7 +546,6 @@
                                 <w:dataBinding w:prefixMappings="xmlns:ns0='http://purl.org/dc/elements/1.1/' xmlns:ns1='http://schemas.openxmlformats.org/package/2006/metadata/core-properties' " w:xpath="/ns1:coreProperties[1]/ns0:title[1]" w:storeItemID="{6C3C8BC8-F283-45AE-878A-BAB7291924A1}"/>
                                 <w:text/>
                               </w:sdtPr>
-                              <w:sdtEndPr/>
                               <w:sdtContent>
                                 <w:r>
                                   <w:rPr>
@@ -653,7 +648,6 @@
                                     <w:dataBinding w:prefixMappings="xmlns:ns0='http://schemas.openxmlformats.org/officeDocument/2006/extended-properties' " w:xpath="/ns0:Properties[1]/ns0:Company[1]" w:storeItemID="{6668398D-A668-4E3E-A5EB-62B293D839F1}"/>
                                     <w:text/>
                                   </w:sdtPr>
-                                  <w:sdtEndPr/>
                                   <w:sdtContent>
                                     <w:r>
                                       <w:rPr>
@@ -719,7 +713,6 @@
                               <w:dataBinding w:prefixMappings="xmlns:ns0='http://schemas.openxmlformats.org/officeDocument/2006/extended-properties' " w:xpath="/ns0:Properties[1]/ns0:Company[1]" w:storeItemID="{6668398D-A668-4E3E-A5EB-62B293D839F1}"/>
                               <w:text/>
                             </w:sdtPr>
-                            <w:sdtEndPr/>
                             <w:sdtContent>
                               <w:r>
                                 <w:rPr>
@@ -818,7 +811,6 @@
                                   <w:dataBinding w:prefixMappings="xmlns:ns0='http://purl.org/dc/elements/1.1/' xmlns:ns1='http://schemas.openxmlformats.org/package/2006/metadata/core-properties' " w:xpath="/ns1:coreProperties[1]/ns0:subject[1]" w:storeItemID="{6C3C8BC8-F283-45AE-878A-BAB7291924A1}"/>
                                   <w:text/>
                                 </w:sdtPr>
-                                <w:sdtEndPr/>
                                 <w:sdtContent>
                                   <w:p>
                                     <w:pPr>
@@ -857,7 +849,6 @@
                                   <w:dataBinding w:prefixMappings="xmlns:ns0='http://purl.org/dc/elements/1.1/' xmlns:ns1='http://schemas.openxmlformats.org/package/2006/metadata/core-properties' " w:xpath="/ns1:coreProperties[1]/ns0:creator[1]" w:storeItemID="{6C3C8BC8-F283-45AE-878A-BAB7291924A1}"/>
                                   <w:text/>
                                 </w:sdtPr>
-                                <w:sdtEndPr/>
                                 <w:sdtContent>
                                   <w:p>
                                     <w:pPr>
@@ -921,7 +912,6 @@
                             <w:dataBinding w:prefixMappings="xmlns:ns0='http://purl.org/dc/elements/1.1/' xmlns:ns1='http://schemas.openxmlformats.org/package/2006/metadata/core-properties' " w:xpath="/ns1:coreProperties[1]/ns0:subject[1]" w:storeItemID="{6C3C8BC8-F283-45AE-878A-BAB7291924A1}"/>
                             <w:text/>
                           </w:sdtPr>
-                          <w:sdtEndPr/>
                           <w:sdtContent>
                             <w:p>
                               <w:pPr>
@@ -960,7 +950,6 @@
                             <w:dataBinding w:prefixMappings="xmlns:ns0='http://purl.org/dc/elements/1.1/' xmlns:ns1='http://schemas.openxmlformats.org/package/2006/metadata/core-properties' " w:xpath="/ns1:coreProperties[1]/ns0:creator[1]" w:storeItemID="{6C3C8BC8-F283-45AE-878A-BAB7291924A1}"/>
                             <w:text/>
                           </w:sdtPr>
-                          <w:sdtEndPr/>
                           <w:sdtContent>
                             <w:p>
                               <w:pPr>
@@ -3164,7 +3153,7 @@
         <w:tc>
           <w:tcPr>
             <w:tcW w:w="991" w:type="dxa"/>
-            <w:shd w:val="clear" w:color="auto" w:fill="FFC000"/>
+            <w:shd w:val="clear" w:color="auto" w:fill="92D050"/>
           </w:tcPr>
           <w:p>
             <w:pPr>
@@ -3216,7 +3205,7 @@
         <w:tc>
           <w:tcPr>
             <w:tcW w:w="991" w:type="dxa"/>
-            <w:shd w:val="clear" w:color="auto" w:fill="FF0000"/>
+            <w:shd w:val="clear" w:color="auto" w:fill="92D050"/>
           </w:tcPr>
           <w:p>
             <w:pPr>
@@ -3279,7 +3268,7 @@
         <w:tc>
           <w:tcPr>
             <w:tcW w:w="991" w:type="dxa"/>
-            <w:shd w:val="clear" w:color="auto" w:fill="FF0000"/>
+            <w:shd w:val="clear" w:color="auto" w:fill="FFC000"/>
           </w:tcPr>
           <w:p/>
         </w:tc>
@@ -4021,16 +4010,96 @@
     </w:p>
     <w:p>
       <w:r>
-        <w:t>The purpose of this project is to create a database for the Great Southern Grammar therapy dog program. The program currently does not have a way to store any data on the program. I aim to create a well organised and functional database to store information like dogs’ names, owners, dogs’ gender, owners contact details, dog assessment results, dogs age and much more.</w:t>
-      </w:r>
-    </w:p>
-    <w:p>
-      <w:pPr>
-        <w:pStyle w:val="Heading2"/>
+        <w:t xml:space="preserve">The purpose of this project is to create a database </w:t>
+      </w:r>
+      <w:r>
+        <w:t xml:space="preserve">and </w:t>
+      </w:r>
+      <w:r>
+        <w:t xml:space="preserve">interactive terminal, or GUI made from python </w:t>
+      </w:r>
+      <w:r>
+        <w:t xml:space="preserve">for the Great Southern Grammar </w:t>
+      </w:r>
+      <w:r>
+        <w:t>catering team</w:t>
+      </w:r>
+      <w:r>
+        <w:t xml:space="preserve">. </w:t>
+      </w:r>
+      <w:r>
+        <w:t>Their current method of dealing with cat</w:t>
+      </w:r>
+      <w:r>
+        <w:t>ering requests is through a</w:t>
+      </w:r>
+      <w:r>
+        <w:t>n online form which contains a series of checkboxes and user input boxes</w:t>
+      </w:r>
+      <w:r>
+        <w:t xml:space="preserve">. This form does not reference any data sources </w:t>
+      </w:r>
+      <w:r>
+        <w:t>to provide accurate or timely information to the users of the form</w:t>
+      </w:r>
+      <w:r>
+        <w:t xml:space="preserve">. I </w:t>
+      </w:r>
+      <w:r>
+        <w:t xml:space="preserve">aim to create a well organised and functional database to store information like </w:t>
+      </w:r>
+      <w:r>
+        <w:t>requesters first and last name, email address, function name, function date</w:t>
+      </w:r>
+      <w:r>
+        <w:t xml:space="preserve">, catering charges, </w:t>
+      </w:r>
+      <w:r>
+        <w:t xml:space="preserve">type of catering, location of function, number of people catering for, time catering is requested for, </w:t>
+      </w:r>
+      <w:r>
+        <w:t>what meal is being catered for,</w:t>
+      </w:r>
+      <w:r>
+        <w:t xml:space="preserve"> the costs of the meal th</w:t>
+      </w:r>
+      <w:r>
+        <w:t>at is being requested,</w:t>
+      </w:r>
+      <w:r>
+        <w:t xml:space="preserve"> a menu,</w:t>
+      </w:r>
+      <w:r>
+        <w:t xml:space="preserve"> specific catering requests, special dietary requirements</w:t>
+      </w:r>
+      <w:r>
+        <w:t>,</w:t>
+      </w:r>
+      <w:r>
+        <w:t xml:space="preserve"> and an urgent request notice.</w:t>
+      </w:r>
+    </w:p>
+    <w:p>
+      <w:pPr>
+        <w:rPr>
+          <w:rFonts w:asciiTheme="majorHAnsi" w:eastAsiaTheme="majorEastAsia" w:hAnsiTheme="majorHAnsi" w:cstheme="majorBidi"/>
+          <w:color w:val="2F5496" w:themeColor="accent1" w:themeShade="BF"/>
+          <w:sz w:val="26"/>
+          <w:szCs w:val="26"/>
+        </w:rPr>
       </w:pPr>
       <w:bookmarkStart w:id="9" w:name="_Toc149568395"/>
       <w:bookmarkStart w:id="10" w:name="_Toc172034361"/>
       <w:r>
+        <w:br w:type="page"/>
+      </w:r>
+    </w:p>
+    <w:p>
+      <w:pPr>
+        <w:pStyle w:val="Heading2"/>
+      </w:pPr>
+      <w:r>
+        <w:lastRenderedPageBreak/>
         <w:t>Problem Description</w:t>
       </w:r>
       <w:r>
@@ -4041,17 +4110,137 @@
     </w:p>
     <w:p>
       <w:r>
-        <w:t>The database will need to consist of multiple tables such as dog information, owner information, incidents, and assessments. To address the requirements of the client to have a space to store important information on dogs and owners in a safe and easily retrievable way. Due to safety issues around schools, it is also a requirement that needs to be met so the database also includes a separate table to handle incident reports. Another important requirement is to have safe space to store each dog’s assessment records and be able to retrieve it to show when the dog will next need an assessment.</w:t>
-      </w:r>
-    </w:p>
-    <w:p>
-      <w:r>
-        <w:t>Uses might want to retrieve Assessment dates as dogs need a yearly assessment and users might want to check a dogs assessment history and when there next assessment is, incident reports as users might want to see a dogs incident history to check if they are still suitable to be a therapy dog, owner name and contact details as users might need to contact the owner if there dog has done something or to inform them that their dog needs to be assessed again.</w:t>
-      </w:r>
-    </w:p>
-    <w:p>
-      <w:r>
-        <w:t xml:space="preserve">To achieve all this, I will be using SQLite and the SQL language to create a relational database. Using SQL, I will create around 4 tables to store the required data </w:t>
+        <w:t>The</w:t>
+      </w:r>
+      <w:r>
+        <w:t xml:space="preserve"> </w:t>
+      </w:r>
+      <w:r>
+        <w:t>database will need to consist of multiple tables such as</w:t>
+      </w:r>
+      <w:r>
+        <w:t xml:space="preserve"> </w:t>
+      </w:r>
+      <w:r>
+        <w:t>requester information</w:t>
+      </w:r>
+      <w:r>
+        <w:t>, location information, meal item</w:t>
+      </w:r>
+      <w:r>
+        <w:t xml:space="preserve"> (breakfast, morning tea, lunch, afternoon tea, dinner, other)</w:t>
+      </w:r>
+      <w:r>
+        <w:t>, event table</w:t>
+      </w:r>
+      <w:r>
+        <w:t xml:space="preserve">, </w:t>
+      </w:r>
+      <w:r>
+        <w:t>a catering table</w:t>
+      </w:r>
+      <w:r>
+        <w:t xml:space="preserve">, </w:t>
+      </w:r>
+      <w:r>
+        <w:t>a catering charges table</w:t>
+      </w:r>
+      <w:r>
+        <w:t xml:space="preserve"> and a menu table</w:t>
+      </w:r>
+      <w:r>
+        <w:t>.</w:t>
+      </w:r>
+      <w:r>
+        <w:t xml:space="preserve"> </w:t>
+      </w:r>
+      <w:r>
+        <w:t xml:space="preserve">To address the requirements of the client to have a space to store important information on </w:t>
+      </w:r>
+      <w:r>
+        <w:t>the requester and event</w:t>
+      </w:r>
+      <w:r>
+        <w:t xml:space="preserve"> in a safe and easily retrievable way</w:t>
+      </w:r>
+      <w:r>
+        <w:t xml:space="preserve"> the database also includes</w:t>
+      </w:r>
+      <w:r>
+        <w:t xml:space="preserve"> a</w:t>
+      </w:r>
+      <w:r>
+        <w:t xml:space="preserve"> </w:t>
+      </w:r>
+      <w:r>
+        <w:t xml:space="preserve">table </w:t>
+      </w:r>
+      <w:r>
+        <w:t xml:space="preserve">that’s have </w:t>
+      </w:r>
+      <w:r>
+        <w:t xml:space="preserve">meal items and their prices so that users can easily retrieve the cost of </w:t>
+      </w:r>
+      <w:r>
+        <w:t>the meals being catered for.</w:t>
+      </w:r>
+      <w:r>
+        <w:t xml:space="preserve"> The database will also include the location table as </w:t>
+      </w:r>
+      <w:r>
+        <w:t>it</w:t>
+      </w:r>
+      <w:r>
+        <w:t xml:space="preserve"> is important that the caterers have easy access to find out the loca</w:t>
+      </w:r>
+      <w:r>
+        <w:t>tion that they need to bring their services to.</w:t>
+      </w:r>
+      <w:r>
+        <w:t xml:space="preserve"> The Database would ne</w:t>
+      </w:r>
+      <w:r>
+        <w:t xml:space="preserve">ed bank details so the catering team can bill the expenses to the right people. This would need to be stored in a safe place as </w:t>
+      </w:r>
+      <w:r>
+        <w:t>it is personal information like the requesters name and contact details.</w:t>
+      </w:r>
+    </w:p>
+    <w:p>
+      <w:r>
+        <w:t xml:space="preserve">Users might want to retrieve </w:t>
+      </w:r>
+      <w:r>
+        <w:t>location information so that the caters know where they need to go</w:t>
+      </w:r>
+      <w:r>
+        <w:t xml:space="preserve">, </w:t>
+      </w:r>
+      <w:r>
+        <w:t>users might want to retrieve menu items so they know what they need to prepare for the function, they might want to be able to retrieve the function time and how many people are being catered for</w:t>
+      </w:r>
+      <w:r>
+        <w:t xml:space="preserve">. These are all very important details that the catering team would be able to retrieve with relative ease. The </w:t>
+      </w:r>
+      <w:r>
+        <w:t>catering</w:t>
+      </w:r>
+      <w:r>
+        <w:t xml:space="preserve"> team might want to retrieve the contact information of the requester as </w:t>
+      </w:r>
+      <w:r>
+        <w:t>they might encounter a problem and need to contact the requester to clear up some details.</w:t>
+      </w:r>
+    </w:p>
+    <w:p>
+      <w:r>
+        <w:t xml:space="preserve">To achieve all this, I will be using SQLite and the SQL language to create a relational database. Using SQL, I will create around </w:t>
+      </w:r>
+      <w:r>
+        <w:t>7</w:t>
+      </w:r>
+      <w:r>
+        <w:t xml:space="preserve"> tables to store the required data </w:t>
       </w:r>
       <w:proofErr w:type="gramStart"/>
       <w:r>
@@ -4059,13 +4248,16 @@
       </w:r>
       <w:proofErr w:type="gramEnd"/>
       <w:r>
-        <w:t xml:space="preserve"> meet the client’s requests. </w:t>
-      </w:r>
-      <w:r>
-        <w:lastRenderedPageBreak/>
-        <w:t>SQL queries will be used to make sure the database is functioning and in working order to be handed over to the client.</w:t>
-      </w:r>
-    </w:p>
+        <w:t xml:space="preserve"> meet the client’s requests. SQL queries will be used to make sure the database is functioning and in working order to be handed over to the client.</w:t>
+      </w:r>
+      <w:r>
+        <w:t xml:space="preserve"> </w:t>
+      </w:r>
+      <w:r>
+        <w:t>The database will be integrated with a basic python interface that will easily allow the catering team to access all the information they need to provide their services to the customers functions.</w:t>
+      </w:r>
+    </w:p>
+    <w:p/>
     <w:p>
       <w:pPr>
         <w:spacing w:after="0"/>

</xml_diff>